<commit_message>
working on epi/host/comm notes
</commit_message>
<xml_diff>
--- a/docs/notes/epi1.docx
+++ b/docs/notes/epi1.docx
@@ -2215,6 +2215,7 @@
           <w:ilvl w:val="0"/>
           <w:numId w:val="1010"/>
         </w:numPr>
+        <w:pStyle w:val="Compact"/>
       </w:pPr>
       <w:r>
         <w:t xml:space="preserve">constraint on</w:t>
@@ -2270,6 +2271,7 @@
           <w:ilvl w:val="0"/>
           <w:numId w:val="1010"/>
         </w:numPr>
+        <w:pStyle w:val="Compact"/>
       </w:pPr>
       <w:r>
         <w:t xml:space="preserve">what if population is finite? Chance of</w:t>
@@ -2316,6 +2318,7 @@
           <w:ilvl w:val="0"/>
           <w:numId w:val="1010"/>
         </w:numPr>
+        <w:pStyle w:val="Compact"/>
       </w:pPr>
       <w:r>
         <w:rPr>
@@ -2635,14 +2638,96 @@
       <w:pPr>
         <w:pStyle w:val="Heading2"/>
       </w:pPr>
-      <w:bookmarkStart w:id="43" w:name="references"/>
+      <w:bookmarkStart w:id="43" w:name="persistence-of-hosts-and-parasites"/>
+      <w:r>
+        <w:t xml:space="preserve">Persistence (of hosts and parasites)</w:t>
+      </w:r>
+      <w:bookmarkEnd w:id="43"/>
+    </w:p>
+    <w:p>
+      <w:pPr>
+        <w:numPr>
+          <w:ilvl w:val="0"/>
+          <w:numId w:val="1013"/>
+        </w:numPr>
+        <w:pStyle w:val="Compact"/>
+      </w:pPr>
+      <w:r>
+        <w:t xml:space="preserve">When do hosts persist vs going extinct?</w:t>
+      </w:r>
+    </w:p>
+    <w:p>
+      <w:pPr>
+        <w:numPr>
+          <w:ilvl w:val="0"/>
+          <w:numId w:val="1013"/>
+        </w:numPr>
+        <w:pStyle w:val="Compact"/>
+      </w:pPr>
+      <w:r>
+        <w:t xml:space="preserve">When do pathogens persist vs going extinct?</w:t>
+      </w:r>
+    </w:p>
+    <w:p>
+      <w:pPr>
+        <w:numPr>
+          <w:ilvl w:val="0"/>
+          <w:numId w:val="1013"/>
+        </w:numPr>
+        <w:pStyle w:val="Compact"/>
+      </w:pPr>
+      <w:r>
+        <w:t xml:space="preserve">How do population dynamics interact with disease dynamics?</w:t>
+      </w:r>
+    </w:p>
+    <w:p>
+      <w:pPr>
+        <w:numPr>
+          <w:ilvl w:val="0"/>
+          <w:numId w:val="1013"/>
+        </w:numPr>
+        <w:pStyle w:val="Compact"/>
+      </w:pPr>
+      <w:r>
+        <w:t xml:space="preserve">Simple vs density-dependent host growth</w:t>
+      </w:r>
+    </w:p>
+    <w:p>
+      <w:pPr>
+        <w:numPr>
+          <w:ilvl w:val="0"/>
+          <w:numId w:val="1013"/>
+        </w:numPr>
+        <w:pStyle w:val="Compact"/>
+      </w:pPr>
+      <w:r>
+        <w:t xml:space="preserve">Briggs, Knapp, and Vredenburg (2010)</w:t>
+      </w:r>
+    </w:p>
+    <w:p>
+      <w:pPr>
+        <w:numPr>
+          <w:ilvl w:val="0"/>
+          <w:numId w:val="1013"/>
+        </w:numPr>
+        <w:pStyle w:val="Compact"/>
+      </w:pPr>
+      <w:r>
+        <w:t xml:space="preserve">Tanner et al. (2019)</w:t>
+      </w:r>
+    </w:p>
+    <w:p>
+      <w:pPr>
+        <w:pStyle w:val="Heading2"/>
+      </w:pPr>
+      <w:bookmarkStart w:id="44" w:name="references"/>
       <w:r>
         <w:t xml:space="preserve">References</w:t>
       </w:r>
-      <w:bookmarkEnd w:id="43"/>
-    </w:p>
-    <w:bookmarkStart w:id="56" w:name="refs"/>
-    <w:bookmarkStart w:id="45" w:name="ref-antonovics_generalized_1995"/>
+      <w:bookmarkEnd w:id="44"/>
+    </w:p>
+    <w:bookmarkStart w:id="61" w:name="refs"/>
+    <w:bookmarkStart w:id="46" w:name="ref-antonovics_generalized_1995"/>
     <w:p>
       <w:pPr>
         <w:pStyle w:val="Bibliography"/>
@@ -2668,7 +2753,7 @@
       <w:r>
         <w:t xml:space="preserve"> </w:t>
       </w:r>
-      <w:hyperlink r:id="rId44">
+      <w:hyperlink r:id="rId45">
         <w:r>
           <w:rPr>
             <w:rStyle w:val="Hyperlink"/>
@@ -2680,14 +2765,14 @@
         <w:t xml:space="preserve">.</w:t>
       </w:r>
     </w:p>
-    <w:bookmarkEnd w:id="45"/>
-    <w:bookmarkStart w:id="47" w:name="ref-earn_acceleration_2020"/>
+    <w:bookmarkEnd w:id="46"/>
+    <w:bookmarkStart w:id="48" w:name="ref-briggs_enzootic_2010"/>
     <w:p>
       <w:pPr>
         <w:pStyle w:val="Bibliography"/>
       </w:pPr>
       <w:r>
-        <w:t xml:space="preserve">Earn, David J. D., Junling Ma, Hendrik Poinar, Jonathan Dushoff, and Benjamin M. Bolker. 2020. “Acceleration of Plague Outbreaks in the Second Pandemic.”</w:t>
+        <w:t xml:space="preserve">Briggs, Cheryl J., Roland A. Knapp, and Vance T. Vredenburg. 2010. “Enzootic and Epizootic Dynamics of the Chytrid Fungal Pathogen of Amphibians.”</w:t>
       </w:r>
       <w:r>
         <w:t xml:space="preserve"> </w:t>
@@ -2702,12 +2787,51 @@
         <w:t xml:space="preserve"> </w:t>
       </w:r>
       <w:r>
+        <w:t xml:space="preserve">107 (21): 9695–9700.</w:t>
+      </w:r>
+      <w:r>
+        <w:t xml:space="preserve"> </w:t>
+      </w:r>
+      <w:hyperlink r:id="rId47">
+        <w:r>
+          <w:rPr>
+            <w:rStyle w:val="Hyperlink"/>
+          </w:rPr>
+          <w:t xml:space="preserve">https://doi.org/10.1073/pnas.0912886107</w:t>
+        </w:r>
+      </w:hyperlink>
+      <w:r>
+        <w:t xml:space="preserve">.</w:t>
+      </w:r>
+    </w:p>
+    <w:bookmarkEnd w:id="48"/>
+    <w:bookmarkStart w:id="50" w:name="ref-earn_acceleration_2020"/>
+    <w:p>
+      <w:pPr>
+        <w:pStyle w:val="Bibliography"/>
+      </w:pPr>
+      <w:r>
+        <w:t xml:space="preserve">Earn, David J. D., Junling Ma, Hendrik Poinar, Jonathan Dushoff, and Benjamin M. Bolker. 2020. “Acceleration of Plague Outbreaks in the Second Pandemic.”</w:t>
+      </w:r>
+      <w:r>
+        <w:t xml:space="preserve"> </w:t>
+      </w:r>
+      <w:r>
+        <w:rPr>
+          <w:i/>
+        </w:rPr>
+        <w:t xml:space="preserve">Proceedings of the National Academy of Sciences</w:t>
+      </w:r>
+      <w:r>
+        <w:t xml:space="preserve"> </w:t>
+      </w:r>
+      <w:r>
         <w:t xml:space="preserve">117 (44): 27703–11.</w:t>
       </w:r>
       <w:r>
         <w:t xml:space="preserve"> </w:t>
       </w:r>
-      <w:hyperlink r:id="rId46">
+      <w:hyperlink r:id="rId49">
         <w:r>
           <w:rPr>
             <w:rStyle w:val="Hyperlink"/>
@@ -2719,8 +2843,8 @@
         <w:t xml:space="preserve">.</w:t>
       </w:r>
     </w:p>
-    <w:bookmarkEnd w:id="47"/>
-    <w:bookmarkStart w:id="49" w:name="ref-earn_simple_2000"/>
+    <w:bookmarkEnd w:id="50"/>
+    <w:bookmarkStart w:id="52" w:name="ref-earn_simple_2000"/>
     <w:p>
       <w:pPr>
         <w:pStyle w:val="Bibliography"/>
@@ -2746,7 +2870,7 @@
       <w:r>
         <w:t xml:space="preserve"> </w:t>
       </w:r>
-      <w:hyperlink r:id="rId48">
+      <w:hyperlink r:id="rId51">
         <w:r>
           <w:rPr>
             <w:rStyle w:val="Hyperlink"/>
@@ -2758,8 +2882,8 @@
         <w:t xml:space="preserve">.</w:t>
       </w:r>
     </w:p>
-    <w:bookmarkEnd w:id="49"/>
-    <w:bookmarkStart w:id="51" w:name="ref-he_inferring_2013"/>
+    <w:bookmarkEnd w:id="52"/>
+    <w:bookmarkStart w:id="54" w:name="ref-he_inferring_2013"/>
     <w:p>
       <w:pPr>
         <w:pStyle w:val="Bibliography"/>
@@ -2785,7 +2909,7 @@
       <w:r>
         <w:t xml:space="preserve"> </w:t>
       </w:r>
-      <w:hyperlink r:id="rId50">
+      <w:hyperlink r:id="rId53">
         <w:r>
           <w:rPr>
             <w:rStyle w:val="Hyperlink"/>
@@ -2797,8 +2921,8 @@
         <w:t xml:space="preserve">.</w:t>
       </w:r>
     </w:p>
-    <w:bookmarkEnd w:id="51"/>
-    <w:bookmarkStart w:id="53" w:name="ref-hethcote_thousand_1994"/>
+    <w:bookmarkEnd w:id="54"/>
+    <w:bookmarkStart w:id="56" w:name="ref-hethcote_thousand_1994"/>
     <w:p>
       <w:pPr>
         <w:pStyle w:val="Bibliography"/>
@@ -2821,7 +2945,7 @@
       <w:r>
         <w:t xml:space="preserve"> </w:t>
       </w:r>
-      <w:hyperlink r:id="rId52">
+      <w:hyperlink r:id="rId55">
         <w:r>
           <w:rPr>
             <w:rStyle w:val="Hyperlink"/>
@@ -2833,8 +2957,8 @@
         <w:t xml:space="preserve">.</w:t>
       </w:r>
     </w:p>
-    <w:bookmarkEnd w:id="53"/>
-    <w:bookmarkStart w:id="55" w:name="ref-olsen_chaos_1990"/>
+    <w:bookmarkEnd w:id="56"/>
+    <w:bookmarkStart w:id="58" w:name="ref-olsen_chaos_1990"/>
     <w:p>
       <w:pPr>
         <w:pStyle w:val="Bibliography"/>
@@ -2857,7 +2981,7 @@
       <w:r>
         <w:t xml:space="preserve"> </w:t>
       </w:r>
-      <w:hyperlink r:id="rId54">
+      <w:hyperlink r:id="rId57">
         <w:r>
           <w:rPr>
             <w:rStyle w:val="Hyperlink"/>
@@ -2869,8 +2993,47 @@
         <w:t xml:space="preserve">.</w:t>
       </w:r>
     </w:p>
-    <w:bookmarkEnd w:id="55"/>
-    <w:bookmarkEnd w:id="56"/>
+    <w:bookmarkEnd w:id="58"/>
+    <w:bookmarkStart w:id="60" w:name="ref-tanner_critical_2019"/>
+    <w:p>
+      <w:pPr>
+        <w:pStyle w:val="Bibliography"/>
+      </w:pPr>
+      <w:r>
+        <w:t xml:space="preserve">Tanner, Eleanor, Andy White, Peter W. W. Lurz, Christian Gortázar, Iratxe Díez-Delgado, and Mike Boots. 2019. “The Critical Role of Infectious Disease in Compensatory Population Growth in Response to Culling.”</w:t>
+      </w:r>
+      <w:r>
+        <w:t xml:space="preserve"> </w:t>
+      </w:r>
+      <w:r>
+        <w:rPr>
+          <w:i/>
+        </w:rPr>
+        <w:t xml:space="preserve">The American Naturalist</w:t>
+      </w:r>
+      <w:r>
+        <w:t xml:space="preserve"> </w:t>
+      </w:r>
+      <w:r>
+        <w:t xml:space="preserve">194 (1): E1–E12.</w:t>
+      </w:r>
+      <w:r>
+        <w:t xml:space="preserve"> </w:t>
+      </w:r>
+      <w:hyperlink r:id="rId59">
+        <w:r>
+          <w:rPr>
+            <w:rStyle w:val="Hyperlink"/>
+          </w:rPr>
+          <w:t xml:space="preserve">https://doi.org/10.1086/703437</w:t>
+        </w:r>
+      </w:hyperlink>
+      <w:r>
+        <w:t xml:space="preserve">.</w:t>
+      </w:r>
+    </w:p>
+    <w:bookmarkEnd w:id="60"/>
+    <w:bookmarkEnd w:id="61"/>
     <w:p>
       <w:r>
         <w:pict>
@@ -2883,7 +3046,7 @@
         <w:pStyle w:val="FirstParagraph"/>
       </w:pPr>
       <w:r>
-        <w:t xml:space="preserve">Last updated: 2022-01-20 22:02:01</w:t>
+        <w:t xml:space="preserve">Last updated: 2022-01-23 20:29:36</w:t>
       </w:r>
     </w:p>
     <w:sectPr/>
@@ -3159,6 +3322,9 @@
     <w:abstractNumId w:val="991"/>
   </w:num>
   <w:num w:numId="1012">
+    <w:abstractNumId w:val="991"/>
+  </w:num>
+  <w:num w:numId="1013">
     <w:abstractNumId w:val="991"/>
   </w:num>
 </w:numbering>

</xml_diff>

<commit_message>
update epi notes, sched
</commit_message>
<xml_diff>
--- a/docs/notes/epi1.docx
+++ b/docs/notes/epi1.docx
@@ -27,13 +27,13 @@
         <w:pStyle w:val="Date"/>
       </w:pPr>
       <w:r>
-        <w:t xml:space="preserve">?</w:t>
-      </w:r>
-      <w:r>
-        <w:t xml:space="preserve"> </w:t>
-      </w:r>
-      <w:r>
-        <w:t xml:space="preserve">January</w:t>
+        <w:t xml:space="preserve">11</w:t>
+      </w:r>
+      <w:r>
+        <w:t xml:space="preserve"> </w:t>
+      </w:r>
+      <w:r>
+        <w:t xml:space="preserve">Sep</w:t>
       </w:r>
       <w:r>
         <w:t xml:space="preserve"> </w:t>
@@ -3046,7 +3046,7 @@
         <w:pStyle w:val="FirstParagraph"/>
       </w:pPr>
       <w:r>
-        <w:t xml:space="preserve">Last updated: 2023-01-08 13:20:41.002075</w:t>
+        <w:t xml:space="preserve">Last updated: 2023-09-11 11:37:21.462269</w:t>
       </w:r>
     </w:p>
     <w:sectPr/>

</xml_diff>

<commit_message>
slight update to epi notes
</commit_message>
<xml_diff>
--- a/docs/notes/epi1.docx
+++ b/docs/notes/epi1.docx
@@ -2091,7 +2091,7 @@
           <wp:inline>
             <wp:extent cx="3657600" cy="1549770"/>
             <wp:effectExtent b="0" l="0" r="0" t="0"/>
-            <wp:docPr descr="damped oscillations" title="" id="1" name="Picture"/>
+            <wp:docPr descr="damped oscillations (from Grenfell, Lonergan, and Harwood (1992))" title="" id="1" name="Picture"/>
             <a:graphic>
               <a:graphicData uri="http://schemas.openxmlformats.org/drawingml/2006/picture">
                 <pic:pic>
@@ -2138,7 +2138,16 @@
         <w:pStyle w:val="ImageCaption"/>
       </w:pPr>
       <w:r>
-        <w:t xml:space="preserve">damped oscillations</w:t>
+        <w:t xml:space="preserve">damped oscillations (from</w:t>
+      </w:r>
+      <w:r>
+        <w:t xml:space="preserve"> </w:t>
+      </w:r>
+      <w:r>
+        <w:t xml:space="preserve">Grenfell, Lonergan, and Harwood (1992)</w:t>
+      </w:r>
+      <w:r>
+        <w:t xml:space="preserve">)</w:t>
       </w:r>
     </w:p>
     <w:p>
@@ -2726,7 +2735,7 @@
       </w:r>
       <w:bookmarkEnd w:id="44"/>
     </w:p>
-    <w:bookmarkStart w:id="61" w:name="refs"/>
+    <w:bookmarkStart w:id="63" w:name="refs"/>
     <w:bookmarkStart w:id="46" w:name="ref-antonovics_generalized_1995"/>
     <w:p>
       <w:pPr>
@@ -2883,7 +2892,46 @@
       </w:r>
     </w:p>
     <w:bookmarkEnd w:id="52"/>
-    <w:bookmarkStart w:id="54" w:name="ref-he_inferring_2013"/>
+    <w:bookmarkStart w:id="54" w:name="ref-grenfell_quantitative_1992"/>
+    <w:p>
+      <w:pPr>
+        <w:pStyle w:val="Bibliography"/>
+      </w:pPr>
+      <w:r>
+        <w:t xml:space="preserve">Grenfell, B. T., M. E. Lonergan, and J. Harwood. 1992. “Quantitative Investigations of the Epidemiology of Phocine Distemper Virus (PDV) in European Common Seal Populations.”</w:t>
+      </w:r>
+      <w:r>
+        <w:t xml:space="preserve"> </w:t>
+      </w:r>
+      <w:r>
+        <w:rPr>
+          <w:i/>
+        </w:rPr>
+        <w:t xml:space="preserve">Science of the Total Environment</w:t>
+      </w:r>
+      <w:r>
+        <w:t xml:space="preserve"> </w:t>
+      </w:r>
+      <w:r>
+        <w:t xml:space="preserve">115 (1-2): 15–29.</w:t>
+      </w:r>
+      <w:r>
+        <w:t xml:space="preserve"> </w:t>
+      </w:r>
+      <w:hyperlink r:id="rId53">
+        <w:r>
+          <w:rPr>
+            <w:rStyle w:val="Hyperlink"/>
+          </w:rPr>
+          <w:t xml:space="preserve">https://doi.org/10.1016/0048-9697(92)90029-R</w:t>
+        </w:r>
+      </w:hyperlink>
+      <w:r>
+        <w:t xml:space="preserve">.</w:t>
+      </w:r>
+    </w:p>
+    <w:bookmarkEnd w:id="54"/>
+    <w:bookmarkStart w:id="56" w:name="ref-he_inferring_2013"/>
     <w:p>
       <w:pPr>
         <w:pStyle w:val="Bibliography"/>
@@ -2909,7 +2957,7 @@
       <w:r>
         <w:t xml:space="preserve"> </w:t>
       </w:r>
-      <w:hyperlink r:id="rId53">
+      <w:hyperlink r:id="rId55">
         <w:r>
           <w:rPr>
             <w:rStyle w:val="Hyperlink"/>
@@ -2921,8 +2969,8 @@
         <w:t xml:space="preserve">.</w:t>
       </w:r>
     </w:p>
-    <w:bookmarkEnd w:id="54"/>
-    <w:bookmarkStart w:id="56" w:name="ref-hethcote_thousand_1994"/>
+    <w:bookmarkEnd w:id="56"/>
+    <w:bookmarkStart w:id="58" w:name="ref-hethcote_thousand_1994"/>
     <w:p>
       <w:pPr>
         <w:pStyle w:val="Bibliography"/>
@@ -2945,7 +2993,7 @@
       <w:r>
         <w:t xml:space="preserve"> </w:t>
       </w:r>
-      <w:hyperlink r:id="rId55">
+      <w:hyperlink r:id="rId57">
         <w:r>
           <w:rPr>
             <w:rStyle w:val="Hyperlink"/>
@@ -2957,8 +3005,8 @@
         <w:t xml:space="preserve">.</w:t>
       </w:r>
     </w:p>
-    <w:bookmarkEnd w:id="56"/>
-    <w:bookmarkStart w:id="58" w:name="ref-olsen_chaos_1990"/>
+    <w:bookmarkEnd w:id="58"/>
+    <w:bookmarkStart w:id="60" w:name="ref-olsen_chaos_1990"/>
     <w:p>
       <w:pPr>
         <w:pStyle w:val="Bibliography"/>
@@ -2981,7 +3029,7 @@
       <w:r>
         <w:t xml:space="preserve"> </w:t>
       </w:r>
-      <w:hyperlink r:id="rId57">
+      <w:hyperlink r:id="rId59">
         <w:r>
           <w:rPr>
             <w:rStyle w:val="Hyperlink"/>
@@ -2993,8 +3041,8 @@
         <w:t xml:space="preserve">.</w:t>
       </w:r>
     </w:p>
-    <w:bookmarkEnd w:id="58"/>
-    <w:bookmarkStart w:id="60" w:name="ref-tanner_critical_2019"/>
+    <w:bookmarkEnd w:id="60"/>
+    <w:bookmarkStart w:id="62" w:name="ref-tanner_critical_2019"/>
     <w:p>
       <w:pPr>
         <w:pStyle w:val="Bibliography"/>
@@ -3020,7 +3068,7 @@
       <w:r>
         <w:t xml:space="preserve"> </w:t>
       </w:r>
-      <w:hyperlink r:id="rId59">
+      <w:hyperlink r:id="rId61">
         <w:r>
           <w:rPr>
             <w:rStyle w:val="Hyperlink"/>
@@ -3032,8 +3080,8 @@
         <w:t xml:space="preserve">.</w:t>
       </w:r>
     </w:p>
-    <w:bookmarkEnd w:id="60"/>
-    <w:bookmarkEnd w:id="61"/>
+    <w:bookmarkEnd w:id="62"/>
+    <w:bookmarkEnd w:id="63"/>
     <w:p>
       <w:r>
         <w:pict>
@@ -3046,7 +3094,7 @@
         <w:pStyle w:val="FirstParagraph"/>
       </w:pPr>
       <w:r>
-        <w:t xml:space="preserve">Last updated: 2023-09-11 11:37:21.462269</w:t>
+        <w:t xml:space="preserve">Last updated: 2023-09-14 11:28:20.681719</w:t>
       </w:r>
     </w:p>
     <w:sectPr/>

</xml_diff>